<commit_message>
Finished lab assignment 1, removed unnecessary/extra files
</commit_message>
<xml_diff>
--- a/week_2/lab/lab_assignment/Lab Assignment 1.docx
+++ b/week_2/lab/lab_assignment/Lab Assignment 1.docx
@@ -49,7 +49,21 @@
         <w:rPr>
           <w:rFonts w:ascii="Times New Roman" w:hAnsi="Times New Roman" w:cs="Times New Roman"/>
         </w:rPr>
-        <w:t>For this assignment, you will practice working with spatial data in R using the terra package. You will read point and raster data into R, create new rasters in R representing multiple landscape features, extract those feature values</w:t>
+        <w:t xml:space="preserve">For this assignment, you will practice working with spatial data in R using the terra package. You will read point and raster data into R, create new </w:t>
+      </w:r>
+      <w:proofErr w:type="spellStart"/>
+      <w:r>
+        <w:rPr>
+          <w:rFonts w:ascii="Times New Roman" w:hAnsi="Times New Roman" w:cs="Times New Roman"/>
+        </w:rPr>
+        <w:t>rasters</w:t>
+      </w:r>
+      <w:proofErr w:type="spellEnd"/>
+      <w:r>
+        <w:rPr>
+          <w:rFonts w:ascii="Times New Roman" w:hAnsi="Times New Roman" w:cs="Times New Roman"/>
+        </w:rPr>
+        <w:t xml:space="preserve"> in R representing multiple landscape features, extract those feature values</w:t>
       </w:r>
       <w:r>
         <w:rPr>
@@ -219,11 +233,19 @@
           <w:rFonts w:ascii="Times New Roman" w:hAnsi="Times New Roman" w:cs="Times New Roman"/>
         </w:rPr>
       </w:pPr>
-      <w:r>
-        <w:rPr>
-          <w:rFonts w:ascii="Times New Roman" w:hAnsi="Times New Roman" w:cs="Times New Roman"/>
-        </w:rPr>
-        <w:t>Sonoran desert toads</w:t>
+      <w:proofErr w:type="gramStart"/>
+      <w:r>
+        <w:rPr>
+          <w:rFonts w:ascii="Times New Roman" w:hAnsi="Times New Roman" w:cs="Times New Roman"/>
+        </w:rPr>
+        <w:t>Sonoran desert</w:t>
+      </w:r>
+      <w:proofErr w:type="gramEnd"/>
+      <w:r>
+        <w:rPr>
+          <w:rFonts w:ascii="Times New Roman" w:hAnsi="Times New Roman" w:cs="Times New Roman"/>
+        </w:rPr>
+        <w:t xml:space="preserve"> toads</w:t>
       </w:r>
     </w:p>
     <w:p>
@@ -241,8 +263,16 @@
         <w:rPr>
           <w:rFonts w:ascii="Times New Roman" w:hAnsi="Times New Roman" w:cs="Times New Roman"/>
         </w:rPr>
-        <w:t>Black-necked gartersnakes</w:t>
-      </w:r>
+        <w:t xml:space="preserve">Black-necked </w:t>
+      </w:r>
+      <w:proofErr w:type="spellStart"/>
+      <w:r>
+        <w:rPr>
+          <w:rFonts w:ascii="Times New Roman" w:hAnsi="Times New Roman" w:cs="Times New Roman"/>
+        </w:rPr>
+        <w:t>gartersnakes</w:t>
+      </w:r>
+      <w:proofErr w:type="spellEnd"/>
     </w:p>
     <w:p>
       <w:pPr>
@@ -267,8 +297,18 @@
           <w:i/>
           <w:iCs/>
         </w:rPr>
-        <w:t>Rana catesbeianus</w:t>
-      </w:r>
+        <w:t xml:space="preserve">Rana </w:t>
+      </w:r>
+      <w:proofErr w:type="spellStart"/>
+      <w:r>
+        <w:rPr>
+          <w:rFonts w:ascii="Times New Roman" w:hAnsi="Times New Roman" w:cs="Times New Roman"/>
+          <w:i/>
+          <w:iCs/>
+        </w:rPr>
+        <w:t>catesbeianus</w:t>
+      </w:r>
+      <w:proofErr w:type="spellEnd"/>
       <w:r>
         <w:rPr>
           <w:rFonts w:ascii="Times New Roman" w:hAnsi="Times New Roman" w:cs="Times New Roman"/>
@@ -379,13 +419,71 @@
         <w:rPr>
           <w:rFonts w:ascii="Times New Roman" w:hAnsi="Times New Roman" w:cs="Times New Roman"/>
         </w:rPr>
-        <w:t xml:space="preserve"> describing how you completed the tasks and your answers to the questions. Reports should be written using complete sentences and paragraph structure. Also include your R script</w:t>
-      </w:r>
-      <w:r>
-        <w:rPr>
-          <w:rFonts w:ascii="Times New Roman" w:hAnsi="Times New Roman" w:cs="Times New Roman"/>
-        </w:rPr>
-        <w:t xml:space="preserve"> (either as a separate file and copied-and-pasted into the end of your report)</w:t>
+        <w:t xml:space="preserve"> describing </w:t>
+      </w:r>
+      <w:r>
+        <w:rPr>
+          <w:rFonts w:ascii="Times New Roman" w:hAnsi="Times New Roman" w:cs="Times New Roman"/>
+          <w:b/>
+          <w:bCs/>
+        </w:rPr>
+        <w:t>how you</w:t>
+      </w:r>
+      <w:r>
+        <w:rPr>
+          <w:rFonts w:ascii="Times New Roman" w:hAnsi="Times New Roman" w:cs="Times New Roman"/>
+        </w:rPr>
+        <w:t xml:space="preserve"> </w:t>
+      </w:r>
+      <w:r>
+        <w:rPr>
+          <w:rFonts w:ascii="Times New Roman" w:hAnsi="Times New Roman" w:cs="Times New Roman"/>
+          <w:b/>
+          <w:bCs/>
+        </w:rPr>
+        <w:t>completed the tasks</w:t>
+      </w:r>
+      <w:r>
+        <w:rPr>
+          <w:rFonts w:ascii="Times New Roman" w:hAnsi="Times New Roman" w:cs="Times New Roman"/>
+          <w:b/>
+          <w:bCs/>
+        </w:rPr>
+        <w:t>, what you picked to analyze, how you did it, and why</w:t>
+      </w:r>
+      <w:r>
+        <w:rPr>
+          <w:rFonts w:ascii="Times New Roman" w:hAnsi="Times New Roman" w:cs="Times New Roman"/>
+          <w:b/>
+          <w:bCs/>
+        </w:rPr>
+        <w:t>.</w:t>
+      </w:r>
+      <w:r>
+        <w:rPr>
+          <w:rFonts w:ascii="Times New Roman" w:hAnsi="Times New Roman" w:cs="Times New Roman"/>
+        </w:rPr>
+        <w:t xml:space="preserve"> Reports should be written using complete sentences and paragraph structure. Also include your R script</w:t>
+      </w:r>
+      <w:r>
+        <w:rPr>
+          <w:rFonts w:ascii="Times New Roman" w:hAnsi="Times New Roman" w:cs="Times New Roman"/>
+        </w:rPr>
+        <w:t xml:space="preserve"> (either as a separate file </w:t>
+      </w:r>
+      <w:proofErr w:type="gramStart"/>
+      <w:r>
+        <w:rPr>
+          <w:rFonts w:ascii="Times New Roman" w:hAnsi="Times New Roman" w:cs="Times New Roman"/>
+        </w:rPr>
+        <w:t>and</w:t>
+      </w:r>
+      <w:proofErr w:type="gramEnd"/>
+      <w:r>
+        <w:rPr>
+          <w:rFonts w:ascii="Times New Roman" w:hAnsi="Times New Roman" w:cs="Times New Roman"/>
+        </w:rPr>
+        <w:t xml:space="preserve"> copied-and-pasted into the end of your report)</w:t>
       </w:r>
       <w:r>
         <w:rPr>
@@ -434,7 +532,21 @@
         <w:rPr>
           <w:rFonts w:ascii="Times New Roman" w:hAnsi="Times New Roman" w:cs="Times New Roman"/>
         </w:rPr>
-        <w:t>Create a SpatVector using the CSV file of site locations and data</w:t>
+        <w:t xml:space="preserve">Create a </w:t>
+      </w:r>
+      <w:proofErr w:type="spellStart"/>
+      <w:r>
+        <w:rPr>
+          <w:rFonts w:ascii="Times New Roman" w:hAnsi="Times New Roman" w:cs="Times New Roman"/>
+        </w:rPr>
+        <w:t>SpatVector</w:t>
+      </w:r>
+      <w:proofErr w:type="spellEnd"/>
+      <w:r>
+        <w:rPr>
+          <w:rFonts w:ascii="Times New Roman" w:hAnsi="Times New Roman" w:cs="Times New Roman"/>
+        </w:rPr>
+        <w:t xml:space="preserve"> using the CSV file of site locations and data</w:t>
       </w:r>
     </w:p>
     <w:p>
@@ -464,7 +576,21 @@
         <w:rPr>
           <w:rFonts w:ascii="Times New Roman" w:hAnsi="Times New Roman" w:cs="Times New Roman"/>
         </w:rPr>
-        <w:t xml:space="preserve"> SpatRaster objects representing </w:t>
+        <w:t xml:space="preserve"> </w:t>
+      </w:r>
+      <w:proofErr w:type="spellStart"/>
+      <w:r>
+        <w:rPr>
+          <w:rFonts w:ascii="Times New Roman" w:hAnsi="Times New Roman" w:cs="Times New Roman"/>
+        </w:rPr>
+        <w:t>SpatRaster</w:t>
+      </w:r>
+      <w:proofErr w:type="spellEnd"/>
+      <w:r>
+        <w:rPr>
+          <w:rFonts w:ascii="Times New Roman" w:hAnsi="Times New Roman" w:cs="Times New Roman"/>
+        </w:rPr>
+        <w:t xml:space="preserve"> objects representing </w:t>
       </w:r>
       <w:r>
         <w:rPr>
@@ -575,33 +701,53 @@
         <w:lastRenderedPageBreak/>
         <w:t xml:space="preserve">Use a t-test (R function </w:t>
       </w:r>
+      <w:proofErr w:type="spellStart"/>
       <w:r>
         <w:rPr>
           <w:rFonts w:ascii="Times New Roman" w:hAnsi="Times New Roman" w:cs="Times New Roman"/>
           <w:i/>
           <w:iCs/>
         </w:rPr>
-        <w:t>t.test()</w:t>
-      </w:r>
-      <w:r>
-        <w:rPr>
-          <w:rFonts w:ascii="Times New Roman" w:hAnsi="Times New Roman" w:cs="Times New Roman"/>
-        </w:rPr>
-        <w:t>)</w:t>
-      </w:r>
-      <w:r>
-        <w:rPr>
-          <w:rFonts w:ascii="Times New Roman" w:hAnsi="Times New Roman" w:cs="Times New Roman"/>
-        </w:rPr>
-        <w:t xml:space="preserve"> or a Mann-Whitney test (R function </w:t>
-      </w:r>
+        <w:t>t.test</w:t>
+      </w:r>
+      <w:proofErr w:type="spellEnd"/>
       <w:r>
         <w:rPr>
           <w:rFonts w:ascii="Times New Roman" w:hAnsi="Times New Roman" w:cs="Times New Roman"/>
           <w:i/>
           <w:iCs/>
         </w:rPr>
-        <w:t>wilcox.test()</w:t>
+        <w:t>()</w:t>
+      </w:r>
+      <w:r>
+        <w:rPr>
+          <w:rFonts w:ascii="Times New Roman" w:hAnsi="Times New Roman" w:cs="Times New Roman"/>
+        </w:rPr>
+        <w:t>)</w:t>
+      </w:r>
+      <w:r>
+        <w:rPr>
+          <w:rFonts w:ascii="Times New Roman" w:hAnsi="Times New Roman" w:cs="Times New Roman"/>
+        </w:rPr>
+        <w:t xml:space="preserve"> or a Mann-Whitney test (R function </w:t>
+      </w:r>
+      <w:proofErr w:type="spellStart"/>
+      <w:r>
+        <w:rPr>
+          <w:rFonts w:ascii="Times New Roman" w:hAnsi="Times New Roman" w:cs="Times New Roman"/>
+          <w:i/>
+          <w:iCs/>
+        </w:rPr>
+        <w:t>wilcox.test</w:t>
+      </w:r>
+      <w:proofErr w:type="spellEnd"/>
+      <w:r>
+        <w:rPr>
+          <w:rFonts w:ascii="Times New Roman" w:hAnsi="Times New Roman" w:cs="Times New Roman"/>
+          <w:i/>
+          <w:iCs/>
+        </w:rPr>
+        <w:t>()</w:t>
       </w:r>
       <w:r>
         <w:rPr>

</xml_diff>